<commit_message>
Actualización de guia de uso
</commit_message>
<xml_diff>
--- a/docs/Guia de uso - Proyecto Clasificacion de Portafolios.docx
+++ b/docs/Guia de uso - Proyecto Clasificacion de Portafolios.docx
@@ -54,165 +54,495 @@
         <w:t xml:space="preserve"> de proyectos</w:t>
       </w:r>
     </w:p>
-    <w:p>
-      <w:pPr>
-        <w:jc w:val="both"/>
+    <w:sdt>
+      <w:sdtPr>
         <w:rPr>
+          <w:lang w:val="es-ES"/>
+        </w:rPr>
+        <w:id w:val="722344391"/>
+        <w:docPartObj>
+          <w:docPartGallery w:val="Table of Contents"/>
+          <w:docPartUnique/>
+        </w:docPartObj>
+      </w:sdtPr>
+      <w:sdtEndPr>
+        <w:rPr>
+          <w:rFonts w:asciiTheme="minorHAnsi" w:eastAsiaTheme="minorHAnsi" w:hAnsiTheme="minorHAnsi" w:cstheme="minorBidi"/>
           <w:b/>
           <w:bCs/>
+          <w:color w:val="auto"/>
+          <w:kern w:val="2"/>
+          <w:sz w:val="22"/>
+          <w:szCs w:val="22"/>
+          <w:lang w:eastAsia="en-US"/>
+          <w14:ligatures w14:val="standardContextual"/>
         </w:rPr>
-      </w:pPr>
-      <w:r>
-        <w:rPr>
-          <w:b/>
-          <w:bCs/>
-        </w:rPr>
-        <w:t>Índice:</w:t>
-      </w:r>
-    </w:p>
+      </w:sdtEndPr>
+      <w:sdtContent>
+        <w:p>
+          <w:pPr>
+            <w:pStyle w:val="TtuloTDC"/>
+          </w:pPr>
+          <w:r>
+            <w:rPr>
+              <w:lang w:val="es-ES"/>
+            </w:rPr>
+            <w:t>Tabla de contenido</w:t>
+          </w:r>
+        </w:p>
+        <w:p>
+          <w:pPr>
+            <w:pStyle w:val="TDC1"/>
+            <w:tabs>
+              <w:tab w:val="right" w:leader="dot" w:pos="8828"/>
+            </w:tabs>
+            <w:rPr>
+              <w:rFonts w:eastAsiaTheme="minorEastAsia"/>
+              <w:noProof/>
+              <w:lang w:eastAsia="es-MX"/>
+            </w:rPr>
+          </w:pPr>
+          <w:r>
+            <w:fldChar w:fldCharType="begin"/>
+          </w:r>
+          <w:r>
+            <w:instrText xml:space="preserve"> TOC \o "1-3" \h \z \u </w:instrText>
+          </w:r>
+          <w:r>
+            <w:fldChar w:fldCharType="separate"/>
+          </w:r>
+          <w:hyperlink w:anchor="_Toc153226975" w:history="1">
+            <w:r>
+              <w:rPr>
+                <w:rStyle w:val="Hipervnculo"/>
+                <w:noProof/>
+              </w:rPr>
+              <w:t>1. Requisitos:</w:t>
+            </w:r>
+            <w:r>
+              <w:rPr>
+                <w:noProof/>
+                <w:webHidden/>
+              </w:rPr>
+              <w:tab/>
+            </w:r>
+            <w:r>
+              <w:rPr>
+                <w:noProof/>
+                <w:webHidden/>
+              </w:rPr>
+              <w:fldChar w:fldCharType="begin"/>
+            </w:r>
+            <w:r>
+              <w:rPr>
+                <w:noProof/>
+                <w:webHidden/>
+              </w:rPr>
+              <w:instrText xml:space="preserve"> PAGEREF _Toc153226975 \h </w:instrText>
+            </w:r>
+            <w:r>
+              <w:rPr>
+                <w:noProof/>
+                <w:webHidden/>
+              </w:rPr>
+            </w:r>
+            <w:r>
+              <w:rPr>
+                <w:noProof/>
+                <w:webHidden/>
+              </w:rPr>
+              <w:fldChar w:fldCharType="separate"/>
+            </w:r>
+            <w:r>
+              <w:rPr>
+                <w:noProof/>
+                <w:webHidden/>
+              </w:rPr>
+              <w:t>1</w:t>
+            </w:r>
+            <w:r>
+              <w:rPr>
+                <w:noProof/>
+                <w:webHidden/>
+              </w:rPr>
+              <w:fldChar w:fldCharType="end"/>
+            </w:r>
+          </w:hyperlink>
+        </w:p>
+        <w:p>
+          <w:pPr>
+            <w:pStyle w:val="TDC1"/>
+            <w:tabs>
+              <w:tab w:val="right" w:leader="dot" w:pos="8828"/>
+            </w:tabs>
+            <w:rPr>
+              <w:rFonts w:eastAsiaTheme="minorEastAsia"/>
+              <w:noProof/>
+              <w:lang w:eastAsia="es-MX"/>
+            </w:rPr>
+          </w:pPr>
+          <w:hyperlink w:anchor="_Toc153226976" w:history="1">
+            <w:r>
+              <w:rPr>
+                <w:rStyle w:val="Hipervnculo"/>
+                <w:noProof/>
+              </w:rPr>
+              <w:t>2. Formato de entrada:</w:t>
+            </w:r>
+            <w:r>
+              <w:rPr>
+                <w:noProof/>
+                <w:webHidden/>
+              </w:rPr>
+              <w:tab/>
+            </w:r>
+            <w:r>
+              <w:rPr>
+                <w:noProof/>
+                <w:webHidden/>
+              </w:rPr>
+              <w:fldChar w:fldCharType="begin"/>
+            </w:r>
+            <w:r>
+              <w:rPr>
+                <w:noProof/>
+                <w:webHidden/>
+              </w:rPr>
+              <w:instrText xml:space="preserve"> PAGEREF _Toc153226976 \h </w:instrText>
+            </w:r>
+            <w:r>
+              <w:rPr>
+                <w:noProof/>
+                <w:webHidden/>
+              </w:rPr>
+            </w:r>
+            <w:r>
+              <w:rPr>
+                <w:noProof/>
+                <w:webHidden/>
+              </w:rPr>
+              <w:fldChar w:fldCharType="separate"/>
+            </w:r>
+            <w:r>
+              <w:rPr>
+                <w:noProof/>
+                <w:webHidden/>
+              </w:rPr>
+              <w:t>1</w:t>
+            </w:r>
+            <w:r>
+              <w:rPr>
+                <w:noProof/>
+                <w:webHidden/>
+              </w:rPr>
+              <w:fldChar w:fldCharType="end"/>
+            </w:r>
+          </w:hyperlink>
+        </w:p>
+        <w:p>
+          <w:pPr>
+            <w:pStyle w:val="TDC1"/>
+            <w:tabs>
+              <w:tab w:val="right" w:leader="dot" w:pos="8828"/>
+            </w:tabs>
+            <w:rPr>
+              <w:rFonts w:eastAsiaTheme="minorEastAsia"/>
+              <w:noProof/>
+              <w:lang w:eastAsia="es-MX"/>
+            </w:rPr>
+          </w:pPr>
+          <w:hyperlink w:anchor="_Toc153226977" w:history="1">
+            <w:r>
+              <w:rPr>
+                <w:rStyle w:val="Hipervnculo"/>
+                <w:noProof/>
+              </w:rPr>
+              <w:t>3. Formato de salida:</w:t>
+            </w:r>
+            <w:r>
+              <w:rPr>
+                <w:noProof/>
+                <w:webHidden/>
+              </w:rPr>
+              <w:tab/>
+            </w:r>
+            <w:r>
+              <w:rPr>
+                <w:noProof/>
+                <w:webHidden/>
+              </w:rPr>
+              <w:fldChar w:fldCharType="begin"/>
+            </w:r>
+            <w:r>
+              <w:rPr>
+                <w:noProof/>
+                <w:webHidden/>
+              </w:rPr>
+              <w:instrText xml:space="preserve"> PAGEREF _Toc153226977 \h </w:instrText>
+            </w:r>
+            <w:r>
+              <w:rPr>
+                <w:noProof/>
+                <w:webHidden/>
+              </w:rPr>
+            </w:r>
+            <w:r>
+              <w:rPr>
+                <w:noProof/>
+                <w:webHidden/>
+              </w:rPr>
+              <w:fldChar w:fldCharType="separate"/>
+            </w:r>
+            <w:r>
+              <w:rPr>
+                <w:noProof/>
+                <w:webHidden/>
+              </w:rPr>
+              <w:t>4</w:t>
+            </w:r>
+            <w:r>
+              <w:rPr>
+                <w:noProof/>
+                <w:webHidden/>
+              </w:rPr>
+              <w:fldChar w:fldCharType="end"/>
+            </w:r>
+          </w:hyperlink>
+        </w:p>
+        <w:p>
+          <w:pPr>
+            <w:pStyle w:val="TDC1"/>
+            <w:tabs>
+              <w:tab w:val="right" w:leader="dot" w:pos="8828"/>
+            </w:tabs>
+            <w:rPr>
+              <w:rFonts w:eastAsiaTheme="minorEastAsia"/>
+              <w:noProof/>
+              <w:lang w:eastAsia="es-MX"/>
+            </w:rPr>
+          </w:pPr>
+          <w:hyperlink w:anchor="_Toc153226978" w:history="1">
+            <w:r>
+              <w:rPr>
+                <w:rStyle w:val="Hipervnculo"/>
+                <w:noProof/>
+              </w:rPr>
+              <w:t>4. Guía de ejecución:</w:t>
+            </w:r>
+            <w:r>
+              <w:rPr>
+                <w:noProof/>
+                <w:webHidden/>
+              </w:rPr>
+              <w:tab/>
+            </w:r>
+            <w:r>
+              <w:rPr>
+                <w:noProof/>
+                <w:webHidden/>
+              </w:rPr>
+              <w:fldChar w:fldCharType="begin"/>
+            </w:r>
+            <w:r>
+              <w:rPr>
+                <w:noProof/>
+                <w:webHidden/>
+              </w:rPr>
+              <w:instrText xml:space="preserve"> PAGEREF _Toc153226978 \h </w:instrText>
+            </w:r>
+            <w:r>
+              <w:rPr>
+                <w:noProof/>
+                <w:webHidden/>
+              </w:rPr>
+            </w:r>
+            <w:r>
+              <w:rPr>
+                <w:noProof/>
+                <w:webHidden/>
+              </w:rPr>
+              <w:fldChar w:fldCharType="separate"/>
+            </w:r>
+            <w:r>
+              <w:rPr>
+                <w:noProof/>
+                <w:webHidden/>
+              </w:rPr>
+              <w:t>4</w:t>
+            </w:r>
+            <w:r>
+              <w:rPr>
+                <w:noProof/>
+                <w:webHidden/>
+              </w:rPr>
+              <w:fldChar w:fldCharType="end"/>
+            </w:r>
+          </w:hyperlink>
+        </w:p>
+        <w:p>
+          <w:pPr>
+            <w:pStyle w:val="TDC1"/>
+            <w:tabs>
+              <w:tab w:val="right" w:leader="dot" w:pos="8828"/>
+            </w:tabs>
+            <w:rPr>
+              <w:rFonts w:eastAsiaTheme="minorEastAsia"/>
+              <w:noProof/>
+              <w:lang w:eastAsia="es-MX"/>
+            </w:rPr>
+          </w:pPr>
+          <w:hyperlink w:anchor="_Toc153226979" w:history="1">
+            <w:r>
+              <w:rPr>
+                <w:rStyle w:val="Hipervnculo"/>
+                <w:noProof/>
+              </w:rPr>
+              <w:t>5. Uso de Biblioshiny</w:t>
+            </w:r>
+            <w:r>
+              <w:rPr>
+                <w:noProof/>
+                <w:webHidden/>
+              </w:rPr>
+              <w:tab/>
+            </w:r>
+            <w:r>
+              <w:rPr>
+                <w:noProof/>
+                <w:webHidden/>
+              </w:rPr>
+              <w:fldChar w:fldCharType="begin"/>
+            </w:r>
+            <w:r>
+              <w:rPr>
+                <w:noProof/>
+                <w:webHidden/>
+              </w:rPr>
+              <w:instrText xml:space="preserve"> PAGEREF _Toc153226979 \h </w:instrText>
+            </w:r>
+            <w:r>
+              <w:rPr>
+                <w:noProof/>
+                <w:webHidden/>
+              </w:rPr>
+            </w:r>
+            <w:r>
+              <w:rPr>
+                <w:noProof/>
+                <w:webHidden/>
+              </w:rPr>
+              <w:fldChar w:fldCharType="separate"/>
+            </w:r>
+            <w:r>
+              <w:rPr>
+                <w:noProof/>
+                <w:webHidden/>
+              </w:rPr>
+              <w:t>5</w:t>
+            </w:r>
+            <w:r>
+              <w:rPr>
+                <w:noProof/>
+                <w:webHidden/>
+              </w:rPr>
+              <w:fldChar w:fldCharType="end"/>
+            </w:r>
+          </w:hyperlink>
+        </w:p>
+        <w:p>
+          <w:pPr>
+            <w:pStyle w:val="TDC1"/>
+            <w:tabs>
+              <w:tab w:val="right" w:leader="dot" w:pos="8828"/>
+            </w:tabs>
+            <w:rPr>
+              <w:rFonts w:eastAsiaTheme="minorEastAsia"/>
+              <w:noProof/>
+              <w:lang w:eastAsia="es-MX"/>
+            </w:rPr>
+          </w:pPr>
+          <w:hyperlink w:anchor="_Toc153226980" w:history="1">
+            <w:r>
+              <w:rPr>
+                <w:rStyle w:val="Hipervnculo"/>
+                <w:noProof/>
+              </w:rPr>
+              <w:t>6. Problemas frecuentes:</w:t>
+            </w:r>
+            <w:r>
+              <w:rPr>
+                <w:noProof/>
+                <w:webHidden/>
+              </w:rPr>
+              <w:tab/>
+            </w:r>
+            <w:r>
+              <w:rPr>
+                <w:noProof/>
+                <w:webHidden/>
+              </w:rPr>
+              <w:fldChar w:fldCharType="begin"/>
+            </w:r>
+            <w:r>
+              <w:rPr>
+                <w:noProof/>
+                <w:webHidden/>
+              </w:rPr>
+              <w:instrText xml:space="preserve"> PAGEREF _Toc153226980 \h </w:instrText>
+            </w:r>
+            <w:r>
+              <w:rPr>
+                <w:noProof/>
+                <w:webHidden/>
+              </w:rPr>
+            </w:r>
+            <w:r>
+              <w:rPr>
+                <w:noProof/>
+                <w:webHidden/>
+              </w:rPr>
+              <w:fldChar w:fldCharType="separate"/>
+            </w:r>
+            <w:r>
+              <w:rPr>
+                <w:noProof/>
+                <w:webHidden/>
+              </w:rPr>
+              <w:t>6</w:t>
+            </w:r>
+            <w:r>
+              <w:rPr>
+                <w:noProof/>
+                <w:webHidden/>
+              </w:rPr>
+              <w:fldChar w:fldCharType="end"/>
+            </w:r>
+          </w:hyperlink>
+        </w:p>
+        <w:p>
+          <w:r>
+            <w:rPr>
+              <w:b/>
+              <w:bCs/>
+              <w:lang w:val="es-ES"/>
+            </w:rPr>
+            <w:fldChar w:fldCharType="end"/>
+          </w:r>
+        </w:p>
+      </w:sdtContent>
+    </w:sdt>
     <w:p>
       <w:pPr>
-        <w:pStyle w:val="Prrafodelista"/>
-        <w:numPr>
-          <w:ilvl w:val="0"/>
-          <w:numId w:val="9"/>
-        </w:numPr>
-        <w:jc w:val="both"/>
-        <w:rPr>
-          <w:i/>
-          <w:iCs/>
-        </w:rPr>
-      </w:pPr>
-      <w:r>
-        <w:rPr>
-          <w:i/>
-          <w:iCs/>
-        </w:rPr>
-        <w:t>Requisitos</w:t>
-      </w:r>
-    </w:p>
-    <w:p>
-      <w:pPr>
-        <w:pStyle w:val="Prrafodelista"/>
-        <w:numPr>
-          <w:ilvl w:val="0"/>
-          <w:numId w:val="9"/>
-        </w:numPr>
-        <w:jc w:val="both"/>
-        <w:rPr>
-          <w:i/>
-          <w:iCs/>
-        </w:rPr>
-      </w:pPr>
-      <w:r>
-        <w:rPr>
-          <w:i/>
-          <w:iCs/>
-        </w:rPr>
-        <w:t>Formato de entrada</w:t>
-      </w:r>
-    </w:p>
-    <w:p>
-      <w:pPr>
-        <w:pStyle w:val="Prrafodelista"/>
-        <w:numPr>
-          <w:ilvl w:val="0"/>
-          <w:numId w:val="9"/>
-        </w:numPr>
-        <w:jc w:val="both"/>
-        <w:rPr>
-          <w:i/>
-          <w:iCs/>
-        </w:rPr>
-      </w:pPr>
-      <w:r>
-        <w:rPr>
-          <w:i/>
-          <w:iCs/>
-        </w:rPr>
-        <w:t>Formato de salida</w:t>
-      </w:r>
-    </w:p>
-    <w:p>
-      <w:pPr>
-        <w:pStyle w:val="Prrafodelista"/>
-        <w:numPr>
-          <w:ilvl w:val="0"/>
-          <w:numId w:val="9"/>
-        </w:numPr>
-        <w:jc w:val="both"/>
-        <w:rPr>
-          <w:i/>
-          <w:iCs/>
-        </w:rPr>
-      </w:pPr>
-      <w:r>
-        <w:rPr>
-          <w:i/>
-          <w:iCs/>
-        </w:rPr>
-        <w:t>Guía de ejecución</w:t>
-      </w:r>
-    </w:p>
-    <w:p>
-      <w:pPr>
-        <w:pStyle w:val="Prrafodelista"/>
-        <w:numPr>
-          <w:ilvl w:val="0"/>
-          <w:numId w:val="9"/>
-        </w:numPr>
-        <w:jc w:val="both"/>
-        <w:rPr>
-          <w:i/>
-          <w:iCs/>
-        </w:rPr>
-      </w:pPr>
-      <w:r>
-        <w:rPr>
-          <w:i/>
-          <w:iCs/>
-        </w:rPr>
-        <w:t>Problemas frecuentes</w:t>
-      </w:r>
-    </w:p>
-    <w:p>
-      <w:pPr>
-        <w:ind w:left="360"/>
-        <w:jc w:val="both"/>
-        <w:rPr>
-          <w:i/>
-          <w:iCs/>
-        </w:rPr>
-      </w:pPr>
-    </w:p>
-    <w:p>
-      <w:pPr>
-        <w:jc w:val="both"/>
-        <w:rPr>
-          <w:i/>
-          <w:iCs/>
-          <w:sz w:val="24"/>
-          <w:szCs w:val="24"/>
-        </w:rPr>
-      </w:pPr>
-      <w:r>
-        <w:rPr>
-          <w:i/>
-          <w:iCs/>
-          <w:sz w:val="24"/>
-          <w:szCs w:val="24"/>
-        </w:rPr>
+        <w:pStyle w:val="Ttulo1"/>
+      </w:pPr>
+      <w:bookmarkStart w:id="0" w:name="_Toc153226975"/>
+      <w:r>
         <w:t xml:space="preserve">1. </w:t>
       </w:r>
       <w:r>
-        <w:rPr>
-          <w:i/>
-          <w:iCs/>
-          <w:sz w:val="24"/>
-          <w:szCs w:val="24"/>
-        </w:rPr>
         <w:t>Requisitos:</w:t>
       </w:r>
+      <w:bookmarkEnd w:id="0"/>
     </w:p>
     <w:p>
       <w:pPr>
@@ -226,7 +556,7 @@
       <w:r>
         <w:t xml:space="preserve">Python 3.11 (versión recomendada: </w:t>
       </w:r>
-      <w:hyperlink r:id="rId5" w:history="1">
+      <w:hyperlink r:id="rId6" w:history="1">
         <w:r>
           <w:rPr>
             <w:rStyle w:val="Hipervnculo"/>
@@ -268,7 +598,7 @@
                     <pic:cNvPicPr/>
                   </pic:nvPicPr>
                   <pic:blipFill>
-                    <a:blip r:embed="rId6">
+                    <a:blip r:embed="rId7">
                       <a:extLst>
                         <a:ext uri="{28A0092B-C50C-407E-A947-70E740481C1C}">
                           <a14:useLocalDpi xmlns:a14="http://schemas.microsoft.com/office/drawing/2010/main" val="0"/>
@@ -327,88 +657,30 @@
     </w:p>
     <w:p>
       <w:pPr>
-        <w:jc w:val="center"/>
-        <w:rPr>
-          <w:i/>
-          <w:iCs/>
-        </w:rPr>
-      </w:pPr>
-    </w:p>
-    <w:p>
-      <w:pPr>
-        <w:jc w:val="both"/>
-        <w:rPr>
-          <w:i/>
-          <w:iCs/>
-          <w:sz w:val="24"/>
-          <w:szCs w:val="24"/>
-        </w:rPr>
-      </w:pPr>
-      <w:r>
-        <w:rPr>
-          <w:i/>
-          <w:iCs/>
-          <w:sz w:val="24"/>
-          <w:szCs w:val="24"/>
-        </w:rPr>
-        <w:t xml:space="preserve">2. </w:t>
-      </w:r>
-      <w:r>
-        <w:rPr>
-          <w:i/>
-          <w:iCs/>
-          <w:sz w:val="24"/>
-          <w:szCs w:val="24"/>
-        </w:rPr>
-        <w:t>Formato de entrada:</w:t>
-      </w:r>
-    </w:p>
-    <w:p>
-      <w:pPr>
-        <w:jc w:val="both"/>
-      </w:pPr>
-      <w:r>
-        <w:t>data/</w:t>
-      </w:r>
-      <w:proofErr w:type="spellStart"/>
-      <w:r>
-        <w:t>dataToClassify</w:t>
-      </w:r>
-      <w:proofErr w:type="spellEnd"/>
-      <w:r>
-        <w:t>:</w:t>
-      </w:r>
-      <w:r>
-        <w:t xml:space="preserve"> Debe ser un archivo CSV (separado por comas) en formato ANSI.</w:t>
-      </w:r>
-      <w:r>
-        <w:t xml:space="preserve"> Ya sea información importada desde </w:t>
-      </w:r>
-      <w:proofErr w:type="spellStart"/>
-      <w:r>
-        <w:t>Scopus</w:t>
-      </w:r>
-      <w:proofErr w:type="spellEnd"/>
-      <w:r>
-        <w:t xml:space="preserve"> o provista por el usuario, requiere de las siguientes columnas en cada registro:</w:t>
-      </w:r>
-    </w:p>
-    <w:p>
-      <w:pPr>
         <w:pStyle w:val="Prrafodelista"/>
         <w:numPr>
           <w:ilvl w:val="0"/>
           <w:numId w:val="2"/>
         </w:numPr>
         <w:jc w:val="both"/>
-      </w:pPr>
-      <w:proofErr w:type="spellStart"/>
-      <w:r>
-        <w:t>Title</w:t>
-      </w:r>
-      <w:proofErr w:type="spellEnd"/>
-      <w:r>
-        <w:t xml:space="preserve"> (título del articulo o proyecto)</w:t>
+        <w:rPr>
+          <w:i/>
+          <w:iCs/>
+        </w:rPr>
+      </w:pPr>
+      <w:r>
+        <w:t xml:space="preserve">R (versión recomendada: </w:t>
+      </w:r>
+      <w:hyperlink r:id="rId8" w:history="1">
+        <w:r>
+          <w:rPr>
+            <w:rStyle w:val="Hipervnculo"/>
+          </w:rPr>
+          <w:t>https://cran.r-project.org/bin/windows/base/</w:t>
+        </w:r>
+      </w:hyperlink>
+      <w:r>
+        <w:t>)</w:t>
       </w:r>
     </w:p>
     <w:p>
@@ -419,9 +691,65 @@
           <w:numId w:val="2"/>
         </w:numPr>
         <w:jc w:val="both"/>
-      </w:pPr>
-      <w:r>
-        <w:t>Abstract (resumen del articulo o proyecto)</w:t>
+        <w:rPr>
+          <w:i/>
+          <w:iCs/>
+        </w:rPr>
+      </w:pPr>
+      <w:r>
+        <w:t xml:space="preserve">R Studio (versión recomendada: </w:t>
+      </w:r>
+      <w:hyperlink r:id="rId9" w:history="1">
+        <w:r>
+          <w:rPr>
+            <w:rStyle w:val="Hipervnculo"/>
+          </w:rPr>
+          <w:t>https://posit.co/download/rstudio-desktop/</w:t>
+        </w:r>
+      </w:hyperlink>
+      <w:r>
+        <w:t>)</w:t>
+      </w:r>
+    </w:p>
+    <w:p>
+      <w:pPr>
+        <w:pStyle w:val="Ttulo1"/>
+      </w:pPr>
+      <w:bookmarkStart w:id="1" w:name="_Toc153226976"/>
+      <w:r>
+        <w:t xml:space="preserve">2. </w:t>
+      </w:r>
+      <w:r>
+        <w:t>Formato de entrada:</w:t>
+      </w:r>
+      <w:bookmarkEnd w:id="1"/>
+    </w:p>
+    <w:p>
+      <w:pPr>
+        <w:jc w:val="both"/>
+      </w:pPr>
+      <w:r>
+        <w:t>data/</w:t>
+      </w:r>
+      <w:proofErr w:type="spellStart"/>
+      <w:r>
+        <w:t>dataToClassify</w:t>
+      </w:r>
+      <w:proofErr w:type="spellEnd"/>
+      <w:r>
+        <w:t>:</w:t>
+      </w:r>
+      <w:r>
+        <w:t xml:space="preserve"> Debe ser un archivo CSV (separado por comas) en formato </w:t>
+      </w:r>
+      <w:r>
+        <w:t>UTF-8</w:t>
+      </w:r>
+      <w:r>
+        <w:t>.</w:t>
+      </w:r>
+      <w:r>
+        <w:t xml:space="preserve"> Ya sea información importada desde Scopus o provista por el usuario, requiere de las siguientes columnas en cada registro:</w:t>
       </w:r>
     </w:p>
     <w:p>
@@ -435,19 +763,12 @@
       </w:pPr>
       <w:proofErr w:type="spellStart"/>
       <w:r>
-        <w:t>Author</w:t>
+        <w:lastRenderedPageBreak/>
+        <w:t>Title</w:t>
       </w:r>
       <w:proofErr w:type="spellEnd"/>
       <w:r>
-        <w:t xml:space="preserve"> </w:t>
-      </w:r>
-      <w:proofErr w:type="spellStart"/>
-      <w:r>
-        <w:t>Keywords</w:t>
-      </w:r>
-      <w:proofErr w:type="spellEnd"/>
-      <w:r>
-        <w:t xml:space="preserve"> (palabras clave provistas por el autor del artículo o proyecto)</w:t>
+        <w:t xml:space="preserve"> (título del articulo o proyecto)</w:t>
       </w:r>
     </w:p>
     <w:p>
@@ -459,104 +780,8 @@
         </w:numPr>
         <w:jc w:val="both"/>
       </w:pPr>
-      <w:proofErr w:type="spellStart"/>
-      <w:r>
-        <w:t>Index</w:t>
-      </w:r>
-      <w:proofErr w:type="spellEnd"/>
-      <w:r>
-        <w:t xml:space="preserve"> </w:t>
-      </w:r>
-      <w:proofErr w:type="spellStart"/>
-      <w:r>
-        <w:t>Keywords</w:t>
-      </w:r>
-      <w:proofErr w:type="spellEnd"/>
-      <w:r>
-        <w:t xml:space="preserve"> (palabras clave generales del articulo o proyecto)</w:t>
-      </w:r>
-    </w:p>
-    <w:p>
-      <w:pPr>
-        <w:jc w:val="both"/>
-      </w:pPr>
-      <w:r>
-        <w:lastRenderedPageBreak/>
-        <w:t>Los campos “</w:t>
-      </w:r>
-      <w:proofErr w:type="spellStart"/>
-      <w:r>
-        <w:t>Author</w:t>
-      </w:r>
-      <w:proofErr w:type="spellEnd"/>
-      <w:r>
-        <w:t xml:space="preserve"> </w:t>
-      </w:r>
-      <w:proofErr w:type="spellStart"/>
-      <w:r>
-        <w:t>Keywords</w:t>
-      </w:r>
-      <w:proofErr w:type="spellEnd"/>
-      <w:r>
-        <w:t xml:space="preserve">” </w:t>
-      </w:r>
-      <w:proofErr w:type="gramStart"/>
-      <w:r>
-        <w:t>e</w:t>
-      </w:r>
-      <w:r>
-        <w:t xml:space="preserve"> </w:t>
-      </w:r>
-      <w:r>
-        <w:t>”</w:t>
-      </w:r>
-      <w:proofErr w:type="spellStart"/>
-      <w:r>
-        <w:t>Index</w:t>
-      </w:r>
-      <w:proofErr w:type="spellEnd"/>
-      <w:proofErr w:type="gramEnd"/>
-      <w:r>
-        <w:t xml:space="preserve"> </w:t>
-      </w:r>
-      <w:proofErr w:type="spellStart"/>
-      <w:r>
-        <w:t>Keywords</w:t>
-      </w:r>
-      <w:proofErr w:type="spellEnd"/>
-      <w:r>
-        <w:t xml:space="preserve">” pueden </w:t>
-      </w:r>
-      <w:r>
-        <w:t>dejarse vacíos, pero es recomendable llenarlos para que la clasificación sea más precisa.</w:t>
-      </w:r>
-    </w:p>
-    <w:p>
-      <w:pPr>
-        <w:jc w:val="both"/>
-      </w:pPr>
-      <w:r>
-        <w:t>data/</w:t>
-      </w:r>
-      <w:proofErr w:type="spellStart"/>
-      <w:r>
-        <w:t>verifiedArticles</w:t>
-      </w:r>
-      <w:proofErr w:type="spellEnd"/>
-      <w:r>
-        <w:t>:</w:t>
-      </w:r>
-      <w:r>
-        <w:t xml:space="preserve"> Debe ser un archivo CSV </w:t>
-      </w:r>
-      <w:r>
-        <w:t>(separado por comas)</w:t>
-      </w:r>
-      <w:r>
-        <w:t xml:space="preserve"> en formato UTF-8</w:t>
-      </w:r>
-      <w:r>
-        <w:t xml:space="preserve"> Los artículos que se usan como fuente de entrenamiento poseen 4 columnas para cada registro:</w:t>
+      <w:r>
+        <w:t>Abstract (resumen del articulo o proyecto)</w:t>
       </w:r>
     </w:p>
     <w:p>
@@ -570,14 +795,19 @@
       </w:pPr>
       <w:proofErr w:type="spellStart"/>
       <w:r>
-        <w:t>Title</w:t>
+        <w:t>Author</w:t>
       </w:r>
       <w:proofErr w:type="spellEnd"/>
       <w:r>
         <w:t xml:space="preserve"> </w:t>
       </w:r>
-      <w:r>
-        <w:t>(título del articulo)</w:t>
+      <w:proofErr w:type="spellStart"/>
+      <w:r>
+        <w:t>Keywords</w:t>
+      </w:r>
+      <w:proofErr w:type="spellEnd"/>
+      <w:r>
+        <w:t xml:space="preserve"> (palabras clave provistas por el autor del artículo o proyecto)</w:t>
       </w:r>
     </w:p>
     <w:p>
@@ -589,11 +819,136 @@
         </w:numPr>
         <w:jc w:val="both"/>
       </w:pPr>
-      <w:r>
-        <w:t xml:space="preserve">Abstract </w:t>
-      </w:r>
-      <w:r>
-        <w:t>(resumen del articulo)</w:t>
+      <w:proofErr w:type="spellStart"/>
+      <w:r>
+        <w:t>Index</w:t>
+      </w:r>
+      <w:proofErr w:type="spellEnd"/>
+      <w:r>
+        <w:t xml:space="preserve"> </w:t>
+      </w:r>
+      <w:proofErr w:type="spellStart"/>
+      <w:r>
+        <w:t>Keywords</w:t>
+      </w:r>
+      <w:proofErr w:type="spellEnd"/>
+      <w:r>
+        <w:t xml:space="preserve"> (palabras clave generales del articulo o proyecto)</w:t>
+      </w:r>
+    </w:p>
+    <w:p>
+      <w:pPr>
+        <w:jc w:val="both"/>
+      </w:pPr>
+      <w:r>
+        <w:t>Los campos “</w:t>
+      </w:r>
+      <w:proofErr w:type="spellStart"/>
+      <w:r>
+        <w:t>Author</w:t>
+      </w:r>
+      <w:proofErr w:type="spellEnd"/>
+      <w:r>
+        <w:t xml:space="preserve"> </w:t>
+      </w:r>
+      <w:proofErr w:type="spellStart"/>
+      <w:r>
+        <w:t>Keywords</w:t>
+      </w:r>
+      <w:proofErr w:type="spellEnd"/>
+      <w:r>
+        <w:t xml:space="preserve">” </w:t>
+      </w:r>
+      <w:proofErr w:type="gramStart"/>
+      <w:r>
+        <w:t>e</w:t>
+      </w:r>
+      <w:r>
+        <w:t xml:space="preserve"> </w:t>
+      </w:r>
+      <w:r>
+        <w:t>”</w:t>
+      </w:r>
+      <w:proofErr w:type="spellStart"/>
+      <w:r>
+        <w:t>Index</w:t>
+      </w:r>
+      <w:proofErr w:type="spellEnd"/>
+      <w:proofErr w:type="gramEnd"/>
+      <w:r>
+        <w:t xml:space="preserve"> </w:t>
+      </w:r>
+      <w:proofErr w:type="spellStart"/>
+      <w:r>
+        <w:t>Keywords</w:t>
+      </w:r>
+      <w:proofErr w:type="spellEnd"/>
+      <w:r>
+        <w:t xml:space="preserve">” pueden </w:t>
+      </w:r>
+      <w:r>
+        <w:t>dejarse vacíos, pero es recomendable llenarlos para que la clasificación sea más precisa.</w:t>
+      </w:r>
+    </w:p>
+    <w:p>
+      <w:pPr>
+        <w:jc w:val="both"/>
+      </w:pPr>
+      <w:r>
+        <w:t>Por otro lado, si desea utilizar una herramienta de analisis bibliográfico para analizar los documentos importados de Scopus, seleccione todas las columnas que Scopus tiene disponibles durante la exportación y lea la sección “5. Uso de biblioshiny”.</w:t>
+      </w:r>
+    </w:p>
+    <w:p>
+      <w:pPr>
+        <w:jc w:val="both"/>
+      </w:pPr>
+      <w:r>
+        <w:t>data/</w:t>
+      </w:r>
+      <w:proofErr w:type="spellStart"/>
+      <w:r>
+        <w:t>verifiedArticles</w:t>
+      </w:r>
+      <w:proofErr w:type="spellEnd"/>
+      <w:r>
+        <w:t>:</w:t>
+      </w:r>
+      <w:r>
+        <w:t xml:space="preserve"> Debe ser un archivo CSV (separado por comas) en formato UTF-8</w:t>
+      </w:r>
+      <w:r>
+        <w:t xml:space="preserve"> Los artículos que se usan como fuente de entrenamiento poseen 4 columnas para cada registro:</w:t>
+      </w:r>
+    </w:p>
+    <w:p>
+      <w:pPr>
+        <w:pStyle w:val="Prrafodelista"/>
+        <w:numPr>
+          <w:ilvl w:val="0"/>
+          <w:numId w:val="2"/>
+        </w:numPr>
+        <w:jc w:val="both"/>
+      </w:pPr>
+      <w:proofErr w:type="spellStart"/>
+      <w:r>
+        <w:t>Title</w:t>
+      </w:r>
+      <w:proofErr w:type="spellEnd"/>
+      <w:r>
+        <w:t xml:space="preserve"> (título del articulo)</w:t>
+      </w:r>
+    </w:p>
+    <w:p>
+      <w:pPr>
+        <w:pStyle w:val="Prrafodelista"/>
+        <w:numPr>
+          <w:ilvl w:val="0"/>
+          <w:numId w:val="2"/>
+        </w:numPr>
+        <w:jc w:val="both"/>
+      </w:pPr>
+      <w:r>
+        <w:t>Abstract (resumen del articulo)</w:t>
       </w:r>
     </w:p>
     <w:p>
@@ -4161,32 +4516,16 @@
     </w:p>
     <w:p>
       <w:pPr>
-        <w:jc w:val="both"/>
-        <w:rPr>
-          <w:i/>
-          <w:iCs/>
-          <w:sz w:val="24"/>
-          <w:szCs w:val="24"/>
-        </w:rPr>
-      </w:pPr>
-      <w:r>
-        <w:rPr>
-          <w:i/>
-          <w:iCs/>
-          <w:sz w:val="24"/>
-          <w:szCs w:val="24"/>
-        </w:rPr>
+        <w:pStyle w:val="Ttulo1"/>
+      </w:pPr>
+      <w:bookmarkStart w:id="2" w:name="_Toc153226977"/>
+      <w:r>
         <w:t xml:space="preserve">3. </w:t>
       </w:r>
       <w:r>
-        <w:rPr>
-          <w:i/>
-          <w:iCs/>
-          <w:sz w:val="24"/>
-          <w:szCs w:val="24"/>
-        </w:rPr>
         <w:t>Formato de salida:</w:t>
       </w:r>
+      <w:bookmarkEnd w:id="2"/>
     </w:p>
     <w:p>
       <w:pPr>
@@ -4226,18 +4565,11 @@
       </w:pPr>
       <w:proofErr w:type="spellStart"/>
       <w:r>
-        <w:lastRenderedPageBreak/>
         <w:t>Title</w:t>
       </w:r>
       <w:proofErr w:type="spellEnd"/>
       <w:r>
-        <w:t xml:space="preserve"> (título del articulo</w:t>
-      </w:r>
-      <w:r>
-        <w:t xml:space="preserve"> o proyecto</w:t>
-      </w:r>
-      <w:r>
-        <w:t>)</w:t>
+        <w:t xml:space="preserve"> (título del articulo o proyecto)</w:t>
       </w:r>
     </w:p>
     <w:p>
@@ -4250,13 +4582,7 @@
         <w:jc w:val="both"/>
       </w:pPr>
       <w:r>
-        <w:t>Abstract (resumen del articulo</w:t>
-      </w:r>
-      <w:r>
-        <w:t xml:space="preserve"> o proyecto</w:t>
-      </w:r>
-      <w:r>
-        <w:t>)</w:t>
+        <w:t>Abstract (resumen del articulo o proyecto)</w:t>
       </w:r>
     </w:p>
     <w:p>
@@ -4274,13 +4600,7 @@
       </w:r>
       <w:proofErr w:type="spellEnd"/>
       <w:r>
-        <w:t xml:space="preserve"> (categoría asignada al artículo</w:t>
-      </w:r>
-      <w:r>
-        <w:t xml:space="preserve"> o proyecto</w:t>
-      </w:r>
-      <w:r>
-        <w:t>)</w:t>
+        <w:t xml:space="preserve"> (categoría asignada al artículo o proyecto)</w:t>
       </w:r>
     </w:p>
     <w:p>
@@ -4298,13 +4618,7 @@
       </w:r>
       <w:proofErr w:type="spellEnd"/>
       <w:r>
-        <w:t xml:space="preserve"> (criterio asignado al artículo</w:t>
-      </w:r>
-      <w:r>
-        <w:t xml:space="preserve"> o proyecto</w:t>
-      </w:r>
-      <w:r>
-        <w:t>)</w:t>
+        <w:t xml:space="preserve"> (criterio asignado al artículo o proyecto)</w:t>
       </w:r>
     </w:p>
     <w:p>
@@ -4350,13 +4664,7 @@
         <w:t>:</w:t>
       </w:r>
       <w:r>
-        <w:t xml:space="preserve"> Se </w:t>
-      </w:r>
-      <w:r>
-        <w:t>genera un CSV en formato UTF-8</w:t>
-      </w:r>
-      <w:r>
-        <w:t>. Este contiene la información de todos los artículos verificados luego de ser transformados dentro del modelo en el siguiente formato:</w:t>
+        <w:t xml:space="preserve"> Se genera un CSV en formato UTF-8. Este contiene la información de todos los artículos verificados luego de ser transformados dentro del modelo en el siguiente formato:</w:t>
       </w:r>
     </w:p>
     <w:p>
@@ -4442,16 +4750,7 @@
         <w:t>:</w:t>
       </w:r>
       <w:r>
-        <w:t xml:space="preserve"> </w:t>
-      </w:r>
-      <w:r>
-        <w:t>Se genera un CSV en formato UTF-8. Este contiene la información de todos los artículos</w:t>
-      </w:r>
-      <w:r>
-        <w:t xml:space="preserve"> ingresados </w:t>
-      </w:r>
-      <w:r>
-        <w:t>en el archivo “</w:t>
+        <w:t xml:space="preserve"> Se genera un CSV en formato UTF-8. Este contiene la información de todos los artículos ingresados en el archivo “</w:t>
       </w:r>
       <w:proofErr w:type="spellStart"/>
       <w:r>
@@ -4459,13 +4758,7 @@
       </w:r>
       <w:proofErr w:type="spellEnd"/>
       <w:r>
-        <w:t>” luego de ser transformad</w:t>
-      </w:r>
-      <w:r>
-        <w:t>os</w:t>
-      </w:r>
-      <w:r>
-        <w:t xml:space="preserve"> dentro del modelo en el siguiente formato:</w:t>
+        <w:t>” luego de ser transformados dentro del modelo en el siguiente formato:</w:t>
       </w:r>
     </w:p>
     <w:p>
@@ -4524,32 +4817,16 @@
     </w:p>
     <w:p>
       <w:pPr>
-        <w:jc w:val="both"/>
-        <w:rPr>
-          <w:i/>
-          <w:iCs/>
-          <w:sz w:val="24"/>
-          <w:szCs w:val="24"/>
-        </w:rPr>
-      </w:pPr>
-      <w:r>
-        <w:rPr>
-          <w:i/>
-          <w:iCs/>
-          <w:sz w:val="24"/>
-          <w:szCs w:val="24"/>
-        </w:rPr>
+        <w:pStyle w:val="Ttulo1"/>
+      </w:pPr>
+      <w:bookmarkStart w:id="3" w:name="_Toc153226978"/>
+      <w:r>
         <w:t xml:space="preserve">4. </w:t>
       </w:r>
       <w:r>
-        <w:rPr>
-          <w:i/>
-          <w:iCs/>
-          <w:sz w:val="24"/>
-          <w:szCs w:val="24"/>
-        </w:rPr>
         <w:t>Guía de ejecución:</w:t>
       </w:r>
+      <w:bookmarkEnd w:id="3"/>
     </w:p>
     <w:p>
       <w:pPr>
@@ -4569,25 +4846,7 @@
       </w:r>
       <w:proofErr w:type="spellEnd"/>
       <w:r>
-        <w:t xml:space="preserve">, se puede </w:t>
-      </w:r>
-      <w:r>
-        <w:t>oprimi</w:t>
-      </w:r>
-      <w:r>
-        <w:t>r</w:t>
-      </w:r>
-      <w:r>
-        <w:t xml:space="preserve"> clic izquierdo 2 veces o presion</w:t>
-      </w:r>
-      <w:r>
-        <w:t>ar</w:t>
-      </w:r>
-      <w:r>
-        <w:t xml:space="preserve"> clic derecho sobre el archivo y abri</w:t>
-      </w:r>
-      <w:r>
-        <w:t>rlo seleccionado el interpretador de Python.</w:t>
+        <w:t>, se puede oprimir clic izquierdo 2 veces o presionar clic derecho sobre el archivo y abrirlo seleccionado el interpretador de Python.</w:t>
       </w:r>
     </w:p>
     <w:p>
@@ -4602,6 +4861,10 @@
         <w:jc w:val="center"/>
       </w:pPr>
       <w:r>
+        <w:rPr>
+          <w:noProof/>
+        </w:rPr>
+        <w:lastRenderedPageBreak/>
         <w:drawing>
           <wp:inline distT="0" distB="0" distL="0" distR="0" wp14:anchorId="3F7D6B27" wp14:editId="68FE478E">
             <wp:extent cx="4397648" cy="2637692"/>
@@ -4618,7 +4881,7 @@
                     <pic:cNvPicPr/>
                   </pic:nvPicPr>
                   <pic:blipFill>
-                    <a:blip r:embed="rId7"/>
+                    <a:blip r:embed="rId10"/>
                     <a:stretch>
                       <a:fillRect/>
                     </a:stretch>
@@ -4653,7 +4916,6 @@
           <w:i/>
           <w:iCs/>
         </w:rPr>
-        <w:lastRenderedPageBreak/>
         <w:t>Figura 3: Ejecución de un archivo .</w:t>
       </w:r>
       <w:proofErr w:type="spellStart"/>
@@ -4711,13 +4973,7 @@
       </w:r>
       <w:proofErr w:type="spellEnd"/>
       <w:r>
-        <w:t xml:space="preserve">, </w:t>
-      </w:r>
-      <w:r>
-        <w:t>pandas</w:t>
-      </w:r>
-      <w:r>
-        <w:t xml:space="preserve">, </w:t>
+        <w:t xml:space="preserve">, pandas, </w:t>
       </w:r>
       <w:proofErr w:type="spellStart"/>
       <w:r>
@@ -4926,60 +5182,295 @@
     </w:p>
     <w:p>
       <w:pPr>
+        <w:pStyle w:val="Ttulo1"/>
+      </w:pPr>
+      <w:bookmarkStart w:id="4" w:name="_Toc153226979"/>
+      <w:r>
+        <w:t>5. Uso de Biblioshiny</w:t>
+      </w:r>
+      <w:bookmarkEnd w:id="4"/>
+    </w:p>
+    <w:p>
+      <w:pPr>
         <w:jc w:val="both"/>
         <w:rPr>
-          <w:i/>
-          <w:iCs/>
-          <w:sz w:val="24"/>
-          <w:szCs w:val="24"/>
+          <w:rStyle w:val="normaltextrun"/>
+          <w:rFonts w:cstheme="minorHAnsi"/>
         </w:rPr>
       </w:pPr>
       <w:r>
         <w:rPr>
-          <w:i/>
-          <w:iCs/>
-          <w:sz w:val="24"/>
-          <w:szCs w:val="24"/>
+          <w:rFonts w:cstheme="minorHAnsi"/>
         </w:rPr>
-        <w:t xml:space="preserve">5. </w:t>
+        <w:t xml:space="preserve">Si desea analizar estadísticas documentales de los archivos importados de Scopus, se recomienda el uso de Biblioshiny, la interfaz web de Bibliometrix. </w:t>
       </w:r>
       <w:r>
         <w:rPr>
-          <w:i/>
-          <w:iCs/>
-          <w:sz w:val="24"/>
-          <w:szCs w:val="24"/>
+          <w:rStyle w:val="normaltextrun"/>
+          <w:rFonts w:cstheme="minorHAnsi"/>
         </w:rPr>
-        <w:t>Problemas frecuentes:</w:t>
+        <w:t>Est</w:t>
+      </w:r>
+      <w:r>
+        <w:rPr>
+          <w:rStyle w:val="normaltextrun"/>
+          <w:rFonts w:cstheme="minorHAnsi"/>
+        </w:rPr>
+        <w:t>a</w:t>
+      </w:r>
+      <w:r>
+        <w:rPr>
+          <w:rStyle w:val="normaltextrun"/>
+          <w:rFonts w:cstheme="minorHAnsi"/>
+        </w:rPr>
+        <w:t xml:space="preserve"> permite transformar los archivos de entrada a dataframes, filtrar la información y generar estadísticas a nivel de fuentes, autores, documentos y agrupamiento por acoplamiento.</w:t>
       </w:r>
     </w:p>
     <w:p>
       <w:pPr>
         <w:jc w:val="both"/>
-      </w:pPr>
-      <w:r>
-        <w:t>En caso de que, al ejecutar los archivos .</w:t>
+        <w:rPr>
+          <w:rStyle w:val="normaltextrun"/>
+          <w:rFonts w:cstheme="minorHAnsi"/>
+        </w:rPr>
+      </w:pPr>
+      <w:r>
+        <w:rPr>
+          <w:rStyle w:val="normaltextrun"/>
+          <w:rFonts w:cstheme="minorHAnsi"/>
+        </w:rPr>
+        <w:t xml:space="preserve">Luego de haber instalado R y </w:t>
       </w:r>
       <w:proofErr w:type="spellStart"/>
       <w:r>
-        <w:t>py</w:t>
+        <w:rPr>
+          <w:rStyle w:val="normaltextrun"/>
+          <w:rFonts w:cstheme="minorHAnsi"/>
+        </w:rPr>
+        <w:t>RStudio</w:t>
       </w:r>
       <w:proofErr w:type="spellEnd"/>
       <w:r>
-        <w:t xml:space="preserve">, la consola de </w:t>
+        <w:rPr>
+          <w:rStyle w:val="normaltextrun"/>
+          <w:rFonts w:cstheme="minorHAnsi"/>
+        </w:rPr>
+        <w:t xml:space="preserve">, introduzca en orden los siguientes comandos en la consola de </w:t>
       </w:r>
       <w:proofErr w:type="spellStart"/>
       <w:r>
-        <w:t>cmd</w:t>
+        <w:rPr>
+          <w:rStyle w:val="normaltextrun"/>
+          <w:rFonts w:cstheme="minorHAnsi"/>
+        </w:rPr>
+        <w:t>RStudio</w:t>
       </w:r>
       <w:proofErr w:type="spellEnd"/>
       <w:r>
-        <w:t xml:space="preserve"> se cierre inmediatamente y no se muestren cambios en el estado del directorio, puede realizar lo siguiente:</w:t>
+        <w:rPr>
+          <w:rStyle w:val="normaltextrun"/>
+          <w:rFonts w:cstheme="minorHAnsi"/>
+        </w:rPr>
+        <w:t xml:space="preserve"> para ejecutar la interfaz: </w:t>
       </w:r>
     </w:p>
     <w:p>
       <w:pPr>
         <w:jc w:val="both"/>
+        <w:rPr>
+          <w:rStyle w:val="normaltextrun"/>
+          <w:rFonts w:cstheme="minorHAnsi"/>
+          <w:lang w:val="en-US"/>
+        </w:rPr>
+      </w:pPr>
+      <w:r>
+        <w:rPr>
+          <w:rStyle w:val="normaltextrun"/>
+          <w:rFonts w:cstheme="minorHAnsi"/>
+          <w:lang w:val="en-US"/>
+        </w:rPr>
+        <w:t xml:space="preserve">- </w:t>
+      </w:r>
+      <w:proofErr w:type="spellStart"/>
+      <w:proofErr w:type="gramStart"/>
+      <w:r>
+        <w:rPr>
+          <w:rStyle w:val="normaltextrun"/>
+          <w:rFonts w:cstheme="minorHAnsi"/>
+          <w:lang w:val="en-US"/>
+        </w:rPr>
+        <w:t>install.packages</w:t>
+      </w:r>
+      <w:proofErr w:type="spellEnd"/>
+      <w:proofErr w:type="gramEnd"/>
+      <w:r>
+        <w:rPr>
+          <w:rStyle w:val="normaltextrun"/>
+          <w:rFonts w:cstheme="minorHAnsi"/>
+          <w:lang w:val="en-US"/>
+        </w:rPr>
+        <w:t>(“</w:t>
+      </w:r>
+      <w:proofErr w:type="spellStart"/>
+      <w:r>
+        <w:rPr>
+          <w:rStyle w:val="normaltextrun"/>
+          <w:rFonts w:cstheme="minorHAnsi"/>
+          <w:lang w:val="en-US"/>
+        </w:rPr>
+        <w:t>bibliometrix</w:t>
+      </w:r>
+      <w:proofErr w:type="spellEnd"/>
+      <w:r>
+        <w:rPr>
+          <w:rStyle w:val="normaltextrun"/>
+          <w:rFonts w:cstheme="minorHAnsi"/>
+          <w:lang w:val="en-US"/>
+        </w:rPr>
+        <w:t>”)</w:t>
+      </w:r>
+    </w:p>
+    <w:p>
+      <w:pPr>
+        <w:jc w:val="both"/>
+        <w:rPr>
+          <w:rStyle w:val="normaltextrun"/>
+          <w:rFonts w:cstheme="minorHAnsi"/>
+          <w:lang w:val="en-US"/>
+        </w:rPr>
+      </w:pPr>
+      <w:r>
+        <w:rPr>
+          <w:rStyle w:val="normaltextrun"/>
+          <w:rFonts w:cstheme="minorHAnsi"/>
+          <w:lang w:val="en-US"/>
+        </w:rPr>
+        <w:t>- library(</w:t>
+      </w:r>
+      <w:proofErr w:type="spellStart"/>
+      <w:r>
+        <w:rPr>
+          <w:rStyle w:val="normaltextrun"/>
+          <w:rFonts w:cstheme="minorHAnsi"/>
+          <w:lang w:val="en-US"/>
+        </w:rPr>
+        <w:t>bibliometrix</w:t>
+      </w:r>
+      <w:proofErr w:type="spellEnd"/>
+      <w:r>
+        <w:rPr>
+          <w:rStyle w:val="normaltextrun"/>
+          <w:rFonts w:cstheme="minorHAnsi"/>
+          <w:lang w:val="en-US"/>
+        </w:rPr>
+        <w:t>)</w:t>
+      </w:r>
+    </w:p>
+    <w:p>
+      <w:pPr>
+        <w:jc w:val="both"/>
+        <w:rPr>
+          <w:rStyle w:val="normaltextrun"/>
+          <w:rFonts w:cstheme="minorHAnsi"/>
+        </w:rPr>
+      </w:pPr>
+      <w:r>
+        <w:rPr>
+          <w:rStyle w:val="normaltextrun"/>
+          <w:rFonts w:cstheme="minorHAnsi"/>
+        </w:rPr>
+        <w:lastRenderedPageBreak/>
+        <w:t xml:space="preserve">- </w:t>
+      </w:r>
+      <w:r>
+        <w:rPr>
+          <w:rStyle w:val="normaltextrun"/>
+          <w:rFonts w:cstheme="minorHAnsi"/>
+        </w:rPr>
+        <w:t>biblioshiny()</w:t>
+      </w:r>
+    </w:p>
+    <w:p>
+      <w:pPr>
+        <w:jc w:val="both"/>
+        <w:rPr>
+          <w:rFonts w:cstheme="minorHAnsi"/>
+        </w:rPr>
+      </w:pPr>
+      <w:r>
+        <w:rPr>
+          <w:rStyle w:val="normaltextrun"/>
+          <w:rFonts w:cstheme="minorHAnsi"/>
+        </w:rPr>
+        <w:t xml:space="preserve">Si tiene alguna duda sobre la instalación o quiere conocer a fondo la herramienta, vea esta guía detallada de Bibliometrix para ejecutar la interfaz y utilizar sus funciones: </w:t>
+      </w:r>
+      <w:hyperlink r:id="rId11" w:history="1">
+        <w:r>
+          <w:rPr>
+            <w:rStyle w:val="Hipervnculo"/>
+            <w:rFonts w:cstheme="minorHAnsi"/>
+          </w:rPr>
+          <w:t>https://bibliometrix.org/biblioshin</w:t>
+        </w:r>
+        <w:r>
+          <w:rPr>
+            <w:rStyle w:val="Hipervnculo"/>
+            <w:rFonts w:cstheme="minorHAnsi"/>
+          </w:rPr>
+          <w:t>y</w:t>
+        </w:r>
+        <w:r>
+          <w:rPr>
+            <w:rStyle w:val="Hipervnculo"/>
+            <w:rFonts w:cstheme="minorHAnsi"/>
+          </w:rPr>
+          <w:t>/biblioshiny1.html</w:t>
+        </w:r>
+      </w:hyperlink>
+    </w:p>
+    <w:p>
+      <w:pPr>
+        <w:pStyle w:val="Ttulo1"/>
+      </w:pPr>
+      <w:bookmarkStart w:id="5" w:name="_Toc153226980"/>
+      <w:r>
+        <w:t>6</w:t>
+      </w:r>
+      <w:r>
+        <w:t xml:space="preserve">. </w:t>
+      </w:r>
+      <w:r>
+        <w:t>Problemas frecuentes:</w:t>
+      </w:r>
+      <w:bookmarkEnd w:id="5"/>
+    </w:p>
+    <w:p>
+      <w:pPr>
+        <w:jc w:val="both"/>
+      </w:pPr>
+      <w:r>
+        <w:t>En caso de que, al ejecutar los archivos .</w:t>
+      </w:r>
+      <w:proofErr w:type="spellStart"/>
+      <w:r>
+        <w:t>py</w:t>
+      </w:r>
+      <w:proofErr w:type="spellEnd"/>
+      <w:r>
+        <w:t xml:space="preserve">, la consola de </w:t>
+      </w:r>
+      <w:proofErr w:type="spellStart"/>
+      <w:r>
+        <w:t>cmd</w:t>
+      </w:r>
+      <w:proofErr w:type="spellEnd"/>
+      <w:r>
+        <w:t xml:space="preserve"> se cierre inmediatamente y no se muestren cambios en el estado del directorio, puede realizar lo siguiente:</w:t>
+      </w:r>
+    </w:p>
+    <w:p>
+      <w:pPr>
+        <w:jc w:val="both"/>
       </w:pPr>
       <w:r>
         <w:t xml:space="preserve">InstaladorDeDependencias.py: Revise si </w:t>
@@ -4990,7 +5481,13 @@
       </w:r>
       <w:proofErr w:type="spellEnd"/>
       <w:r>
-        <w:t xml:space="preserve"> esta instalado correctamente dentro del equipo</w:t>
+        <w:t xml:space="preserve"> </w:t>
+      </w:r>
+      <w:r>
+        <w:t>está</w:t>
+      </w:r>
+      <w:r>
+        <w:t xml:space="preserve"> instalado correctamente dentro del equipo</w:t>
       </w:r>
       <w:r>
         <w:t xml:space="preserve"> y Python esta registrado dentro del PATH de las variables de entorno.</w:t>
@@ -5035,10 +5532,7 @@
         <w:jc w:val="both"/>
       </w:pPr>
       <w:r>
-        <w:t xml:space="preserve">VerificadorDeAfinidad.py: Revise que los archivos </w:t>
-      </w:r>
-      <w:r>
-        <w:t>“</w:t>
+        <w:t>VerificadorDeAfinidad.py: Revise que los archivos “</w:t>
       </w:r>
       <w:proofErr w:type="spellStart"/>
       <w:r>
@@ -5054,10 +5548,7 @@
       </w:r>
       <w:proofErr w:type="spellEnd"/>
       <w:r>
-        <w:t>”</w:t>
-      </w:r>
-      <w:r>
-        <w:t xml:space="preserve"> hayan sido generados con el ejecutable del modelo.</w:t>
+        <w:t>” hayan sido generados con el ejecutable del modelo.</w:t>
       </w:r>
     </w:p>
     <w:sectPr>
@@ -6494,6 +6985,27 @@
     <w:name w:val="Normal"/>
     <w:qFormat/>
   </w:style>
+  <w:style w:type="paragraph" w:styleId="Ttulo1">
+    <w:name w:val="heading 1"/>
+    <w:basedOn w:val="Normal"/>
+    <w:next w:val="Normal"/>
+    <w:link w:val="Ttulo1Car"/>
+    <w:uiPriority w:val="9"/>
+    <w:qFormat/>
+    <w:rsid w:val="00332A89"/>
+    <w:pPr>
+      <w:keepNext/>
+      <w:keepLines/>
+      <w:spacing w:before="240" w:after="0"/>
+      <w:outlineLvl w:val="0"/>
+    </w:pPr>
+    <w:rPr>
+      <w:rFonts w:asciiTheme="majorHAnsi" w:eastAsiaTheme="majorEastAsia" w:hAnsiTheme="majorHAnsi" w:cstheme="majorBidi"/>
+      <w:color w:val="2F5496" w:themeColor="accent1" w:themeShade="BF"/>
+      <w:sz w:val="32"/>
+      <w:szCs w:val="32"/>
+    </w:rPr>
+  </w:style>
   <w:style w:type="character" w:default="1" w:styleId="Fuentedeprrafopredeter">
     <w:name w:val="Default Paragraph Font"/>
     <w:uiPriority w:val="1"/>
@@ -6580,6 +7092,60 @@
     <w:name w:val="eop"/>
     <w:basedOn w:val="Fuentedeprrafopredeter"/>
     <w:rsid w:val="00CF0894"/>
+  </w:style>
+  <w:style w:type="character" w:customStyle="1" w:styleId="Ttulo1Car">
+    <w:name w:val="Título 1 Car"/>
+    <w:basedOn w:val="Fuentedeprrafopredeter"/>
+    <w:link w:val="Ttulo1"/>
+    <w:uiPriority w:val="9"/>
+    <w:rsid w:val="00332A89"/>
+    <w:rPr>
+      <w:rFonts w:asciiTheme="majorHAnsi" w:eastAsiaTheme="majorEastAsia" w:hAnsiTheme="majorHAnsi" w:cstheme="majorBidi"/>
+      <w:color w:val="2F5496" w:themeColor="accent1" w:themeShade="BF"/>
+      <w:sz w:val="32"/>
+      <w:szCs w:val="32"/>
+    </w:rPr>
+  </w:style>
+  <w:style w:type="paragraph" w:styleId="TtuloTDC">
+    <w:name w:val="TOC Heading"/>
+    <w:basedOn w:val="Ttulo1"/>
+    <w:next w:val="Normal"/>
+    <w:uiPriority w:val="39"/>
+    <w:unhideWhenUsed/>
+    <w:qFormat/>
+    <w:rsid w:val="00332A89"/>
+    <w:pPr>
+      <w:outlineLvl w:val="9"/>
+    </w:pPr>
+    <w:rPr>
+      <w:kern w:val="0"/>
+      <w:lang w:eastAsia="es-MX"/>
+      <w14:ligatures w14:val="none"/>
+    </w:rPr>
+  </w:style>
+  <w:style w:type="paragraph" w:styleId="TDC1">
+    <w:name w:val="toc 1"/>
+    <w:basedOn w:val="Normal"/>
+    <w:next w:val="Normal"/>
+    <w:autoRedefine/>
+    <w:uiPriority w:val="39"/>
+    <w:unhideWhenUsed/>
+    <w:rsid w:val="00332A89"/>
+    <w:pPr>
+      <w:spacing w:after="100"/>
+    </w:pPr>
+  </w:style>
+  <w:style w:type="character" w:styleId="Hipervnculovisitado">
+    <w:name w:val="FollowedHyperlink"/>
+    <w:basedOn w:val="Fuentedeprrafopredeter"/>
+    <w:uiPriority w:val="99"/>
+    <w:semiHidden/>
+    <w:unhideWhenUsed/>
+    <w:rsid w:val="00D76A78"/>
+    <w:rPr>
+      <w:color w:val="954F72" w:themeColor="followedHyperlink"/>
+      <w:u w:val="single"/>
+    </w:rPr>
   </w:style>
 </w:styles>
 </file>
@@ -6877,4 +7443,16 @@
     </a:ext>
   </a:extLst>
 </a:theme>
+</file>
+
+<file path=customXml/item1.xml><?xml version="1.0" encoding="utf-8"?>
+<b:Sources xmlns:b="http://schemas.openxmlformats.org/officeDocument/2006/bibliography" xmlns="http://schemas.openxmlformats.org/officeDocument/2006/bibliography" SelectedStyle="\APASixthEditionOfficeOnline.xsl" StyleName="APA" Version="6"/>
+</file>
+
+<file path=customXml/itemProps1.xml><?xml version="1.0" encoding="utf-8"?>
+<ds:datastoreItem xmlns:ds="http://schemas.openxmlformats.org/officeDocument/2006/customXml" ds:itemID="{8AA9489A-304F-484A-A9D6-6FC4332E71CD}">
+  <ds:schemaRefs>
+    <ds:schemaRef ds:uri="http://schemas.openxmlformats.org/officeDocument/2006/bibliography"/>
+  </ds:schemaRefs>
+</ds:datastoreItem>
 </file>
</xml_diff>